<commit_message>
ID:OMS-CMP-01-->create& update CMP in first sprint
</commit_message>
<xml_diff>
--- a/PM/OnlineMobileStore_CMP.docx
+++ b/PM/OnlineMobileStore_CMP.docx
@@ -639,7 +639,7 @@
           <w:highlight w:val="white"/>
           <w:rtl w:val="0"/>
         </w:rPr>
-        <w:t xml:space="preserve">To review features and fix any issues before merging them into the main branch. This practice ensures that the code is stable and meets the requirements before deployment to production, involving the entire team in the process.</w:t>
+        <w:t xml:space="preserve">To review features and fix any issues before merging them into the main branch. This practice ensures that the code is stable and meets the requirements before deployment to production, and involving the entire team in this process.</w:t>
       </w:r>
     </w:p>
     <w:p>
@@ -2490,7 +2490,7 @@
           <w:highlight w:val="white"/>
           <w:rtl w:val="0"/>
         </w:rPr>
-        <w:t xml:space="preserve">Each CI must be added when created and updated with the configuration level when reviewed or approved.</w:t>
+        <w:t xml:space="preserve">Each CI must be added when created and updated with the configuration level when reviewed or approved according to review process, If the item not need to  update frequent only once then it will be “Constant || Steady” OR if it need to update many time so it will be “Variable || Unsteady” .</w:t>
       </w:r>
     </w:p>
     <w:p>
@@ -2572,8 +2572,8 @@
         <w:spacing w:before="240" w:lineRule="auto"/>
         <w:rPr>
           <w:color w:val="0d0d0d"/>
-          <w:sz w:val="46"/>
-          <w:szCs w:val="46"/>
+          <w:sz w:val="24"/>
+          <w:szCs w:val="24"/>
           <w:highlight w:val="white"/>
         </w:rPr>
       </w:pPr>
@@ -2586,11 +2586,6 @@
           <w:rtl w:val="0"/>
         </w:rPr>
         <w:t xml:space="preserve">Refers to a specific version of a configuration item (CI) or a set of CIs that has been formally approved and is used as a basis for further development, changes, or configuration management activities. They provide a snapshot of the project's configuration at a particular point in time, ensuring that changes are made in a controlled and documented manner</w:t>
-      </w:r>
-      <w:r>
-        <w:rPr>
-          <w:rtl w:val="0"/>
-        </w:rPr>
       </w:r>
     </w:p>
     <w:p>
@@ -2616,6 +2611,40 @@
         <w:rPr>
           <w:rtl w:val="0"/>
         </w:rPr>
+      </w:r>
+    </w:p>
+    <w:p>
+      <w:pPr>
+        <w:numPr>
+          <w:ilvl w:val="0"/>
+          <w:numId w:val="1"/>
+        </w:numPr>
+        <w:pBdr>
+          <w:top w:color="e3e3e3" w:space="0" w:sz="0" w:val="none"/>
+          <w:left w:color="e3e3e3" w:space="0" w:sz="0" w:val="none"/>
+          <w:bottom w:color="e3e3e3" w:space="0" w:sz="0" w:val="none"/>
+          <w:right w:color="e3e3e3" w:space="0" w:sz="0" w:val="none"/>
+          <w:between w:color="e3e3e3" w:space="0" w:sz="0" w:val="none"/>
+        </w:pBdr>
+        <w:shd w:fill="ffffff" w:val="clear"/>
+        <w:spacing w:before="200" w:lineRule="auto"/>
+        <w:ind w:left="720" w:hanging="360"/>
+        <w:rPr>
+          <w:color w:val="0d0d0d"/>
+          <w:sz w:val="24"/>
+          <w:szCs w:val="24"/>
+          <w:highlight w:val="white"/>
+        </w:rPr>
+      </w:pPr>
+      <w:r>
+        <w:rPr>
+          <w:color w:val="0d0d0d"/>
+          <w:sz w:val="24"/>
+          <w:szCs w:val="24"/>
+          <w:highlight w:val="white"/>
+          <w:rtl w:val="0"/>
+        </w:rPr>
+        <w:t xml:space="preserve">When a pull request is initiated from the pre-merge branch, the Configuration Manager must review the request thoroughly. He should ensure there are no conflicts in the merge and anticipate and address any potential issues before accepting the final merge.</w:t>
       </w:r>
     </w:p>
     <w:p>

</xml_diff>